<commit_message>
Mise en place des gemmes
</commit_message>
<xml_diff>
--- a/FichierProjet/Projet Perso.docx
+++ b/FichierProjet/Projet Perso.docx
@@ -395,15 +395,109 @@
       </w:pPr>
       <w:r>
         <w:rPr/>
-        <w:t xml:space="preserve">Une pierre = un niveau / une </w:t>
-      </w:r>
-      <w:r>
-        <w:rPr/>
-        <w:t>énigme</w:t>
-      </w:r>
-      <w:r>
-        <w:rPr/>
-        <w:t xml:space="preserve"> / une zone</w:t>
+        <w:t>Une pierre = un niveau / une énigme / une zone (/ un thème)</w:t>
+      </w:r>
+    </w:p>
+    <w:p>
+      <w:pPr>
+        <w:pStyle w:val="Normal"/>
+      </w:pPr>
+    </w:p>
+    <w:p>
+      <w:pPr>
+        <w:pStyle w:val="Normal"/>
+      </w:pPr>
+      <w:r>
+        <w:rPr/>
+        <w:t xml:space="preserve">Les </w:t>
+      </w:r>
+      <w:r>
+        <w:rPr/>
+        <w:t>Pierres :</w:t>
+      </w:r>
+    </w:p>
+    <w:p>
+      <w:pPr>
+        <w:pStyle w:val="ListParagraph"/>
+        <w:numPr>
+          <w:ilvl w:val="0"/>
+          <w:numId w:val="7"/>
+        </w:numPr>
+        <w:rPr/>
+      </w:pPr>
+      <w:r>
+        <w:rPr/>
+        <w:t>Verte :</w:t>
+      </w:r>
+    </w:p>
+    <w:p>
+      <w:pPr>
+        <w:pStyle w:val="ListParagraph"/>
+        <w:numPr>
+          <w:ilvl w:val="0"/>
+          <w:numId w:val="7"/>
+        </w:numPr>
+        <w:rPr/>
+      </w:pPr>
+      <w:r>
+        <w:rPr/>
+        <w:t>Rouge :</w:t>
+      </w:r>
+    </w:p>
+    <w:p>
+      <w:pPr>
+        <w:pStyle w:val="ListParagraph"/>
+        <w:numPr>
+          <w:ilvl w:val="0"/>
+          <w:numId w:val="7"/>
+        </w:numPr>
+        <w:rPr/>
+      </w:pPr>
+      <w:r>
+        <w:rPr/>
+        <w:t>Jaune :</w:t>
+      </w:r>
+    </w:p>
+    <w:p>
+      <w:pPr>
+        <w:pStyle w:val="ListParagraph"/>
+        <w:numPr>
+          <w:ilvl w:val="0"/>
+          <w:numId w:val="7"/>
+        </w:numPr>
+        <w:rPr/>
+      </w:pPr>
+      <w:r>
+        <w:rPr/>
+        <w:t>Turquoise :</w:t>
+      </w:r>
+    </w:p>
+    <w:p>
+      <w:pPr>
+        <w:pStyle w:val="ListParagraph"/>
+        <w:numPr>
+          <w:ilvl w:val="0"/>
+          <w:numId w:val="7"/>
+        </w:numPr>
+        <w:rPr/>
+      </w:pPr>
+      <w:r>
+        <w:rPr/>
+        <w:t>Violette :</w:t>
+      </w:r>
+    </w:p>
+    <w:p>
+      <w:pPr>
+        <w:pStyle w:val="ListParagraph"/>
+        <w:numPr>
+          <w:ilvl w:val="0"/>
+          <w:numId w:val="7"/>
+        </w:numPr>
+        <w:rPr/>
+      </w:pPr>
+      <w:r>
+        <w:rPr/>
+        <w:t>Bleu :</w:t>
       </w:r>
     </w:p>
     <w:p>
@@ -501,11 +595,23 @@
           <w:ilvl w:val="1"/>
           <w:numId w:val="3"/>
         </w:numPr>
-        <w:rPr/>
-      </w:pPr>
-      <w:r>
-        <w:rPr/>
-        <w:t>Ouh</w:t>
+        <w:bidi w:val="0"/>
+        <w:spacing w:before="0" w:beforeAutospacing="off" w:after="160" w:afterAutospacing="off" w:line="259" w:lineRule="auto"/>
+        <w:ind w:left="1440" w:right="0" w:hanging="360"/>
+        <w:jc w:val="left"/>
+        <w:rPr/>
+      </w:pPr>
+      <w:r>
+        <w:rPr/>
+        <w:t xml:space="preserve">Money du jeu, permettront </w:t>
+      </w:r>
+      <w:r>
+        <w:rPr/>
+        <w:t>d'acheter</w:t>
+      </w:r>
+      <w:r>
+        <w:rPr/>
+        <w:t xml:space="preserve"> des potions pour les épreuves suivante</w:t>
       </w:r>
     </w:p>
     <w:p>
@@ -533,7 +639,15 @@
       </w:pPr>
       <w:r>
         <w:rPr/>
-        <w:t>Bu</w:t>
+        <w:t xml:space="preserve">Soins : permet de </w:t>
+      </w:r>
+      <w:r>
+        <w:rPr/>
+        <w:t>récupérer</w:t>
+      </w:r>
+      <w:r>
+        <w:rPr/>
+        <w:t xml:space="preserve"> des points de vies</w:t>
       </w:r>
     </w:p>
     <w:p>
@@ -631,6 +745,10 @@
         <w:ind w:right="0"/>
         <w:jc w:val="left"/>
       </w:pPr>
+      <w:r>
+        <w:rPr/>
+        <w:t>//////////////////////////////////////////////////////////////////////////////////////////////////////////</w:t>
+      </w:r>
     </w:p>
     <w:p>
       <w:pPr>
@@ -640,6 +758,10 @@
         <w:ind w:right="0"/>
         <w:jc w:val="left"/>
       </w:pPr>
+      <w:r>
+        <w:rPr/>
+        <w:t>Retour des tests :</w:t>
+      </w:r>
     </w:p>
     <w:p>
       <w:pPr>
@@ -649,6 +771,72 @@
         <w:ind w:right="0"/>
         <w:jc w:val="left"/>
       </w:pPr>
+      <w:r>
+        <w:rPr/>
+        <w:t>Session 1 :</w:t>
+      </w:r>
+    </w:p>
+    <w:p>
+      <w:pPr>
+        <w:pStyle w:val="ListParagraph"/>
+        <w:numPr>
+          <w:ilvl w:val="0"/>
+          <w:numId w:val="5"/>
+        </w:numPr>
+        <w:bidi w:val="0"/>
+        <w:spacing w:before="0" w:beforeAutospacing="off" w:after="160" w:afterAutospacing="off" w:line="259" w:lineRule="auto"/>
+        <w:ind w:right="0"/>
+        <w:jc w:val="left"/>
+        <w:rPr/>
+      </w:pPr>
+      <w:r>
+        <w:rPr/>
+        <w:t>On se perd dans le labyrinthe donc trouver un moyen pour qu’on se repère à l’intérieur</w:t>
+      </w:r>
+    </w:p>
+    <w:p>
+      <w:pPr>
+        <w:pStyle w:val="ListParagraph"/>
+        <w:numPr>
+          <w:ilvl w:val="0"/>
+          <w:numId w:val="5"/>
+        </w:numPr>
+        <w:bidi w:val="0"/>
+        <w:spacing w:before="0" w:beforeAutospacing="off" w:after="160" w:afterAutospacing="off" w:line="259" w:lineRule="auto"/>
+        <w:ind w:right="0"/>
+        <w:jc w:val="left"/>
+        <w:rPr/>
+      </w:pPr>
+      <w:r>
+        <w:rPr/>
+        <w:t xml:space="preserve">Gemme pas facile </w:t>
+      </w:r>
+      <w:r>
+        <w:rPr/>
+        <w:t>à</w:t>
+      </w:r>
+      <w:r>
+        <w:rPr/>
+        <w:t xml:space="preserve"> trouver</w:t>
+      </w:r>
+    </w:p>
+    <w:p>
+      <w:pPr>
+        <w:pStyle w:val="ListParagraph"/>
+        <w:numPr>
+          <w:ilvl w:val="0"/>
+          <w:numId w:val="5"/>
+        </w:numPr>
+        <w:bidi w:val="0"/>
+        <w:spacing w:before="0" w:beforeAutospacing="off" w:after="160" w:afterAutospacing="off" w:line="259" w:lineRule="auto"/>
+        <w:ind w:right="0"/>
+        <w:jc w:val="left"/>
+        <w:rPr/>
+      </w:pPr>
+      <w:r>
+        <w:rPr/>
+        <w:t>Piège pas très visible</w:t>
+      </w:r>
     </w:p>
     <w:p>
       <w:pPr>
@@ -660,28 +848,47 @@
       </w:pPr>
       <w:r>
         <w:rPr/>
-        <w:t>//////////////////////////////////////////////////////////////////////////////////////////////////////////</w:t>
-      </w:r>
-    </w:p>
-    <w:p>
-      <w:pPr>
-        <w:pStyle w:val="Normal"/>
+        <w:t>Session 2 :</w:t>
+      </w:r>
+    </w:p>
+    <w:p>
+      <w:pPr>
+        <w:pStyle w:val="ListParagraph"/>
+        <w:numPr>
+          <w:ilvl w:val="0"/>
+          <w:numId w:val="6"/>
+        </w:numPr>
         <w:bidi w:val="0"/>
         <w:spacing w:before="0" w:beforeAutospacing="off" w:after="160" w:afterAutospacing="off" w:line="259" w:lineRule="auto"/>
         <w:ind w:right="0"/>
         <w:jc w:val="left"/>
-      </w:pPr>
-      <w:r>
-        <w:rPr/>
-        <w:t>Retour des tests :</w:t>
-      </w:r>
-    </w:p>
-    <w:p>
-      <w:pPr>
-        <w:pStyle w:val="ListParagraph"/>
-        <w:numPr>
-          <w:ilvl w:val="0"/>
-          <w:numId w:val="5"/>
+        <w:rPr/>
+      </w:pPr>
+      <w:r>
+        <w:rPr/>
+        <w:t xml:space="preserve">Pas </w:t>
+      </w:r>
+      <w:bookmarkStart w:name="_Int_ggoAGQ4e" w:id="1083073211"/>
+      <w:r>
+        <w:rPr/>
+        <w:t>collider</w:t>
+      </w:r>
+      <w:bookmarkEnd w:id="1083073211"/>
+      <w:r>
+        <w:rPr/>
+        <w:t xml:space="preserve"> camera et mur mais plutôt mettre le mur en transparence quand la caméra est </w:t>
+      </w:r>
+      <w:r>
+        <w:rPr/>
+        <w:t>derrière</w:t>
+      </w:r>
+    </w:p>
+    <w:p>
+      <w:pPr>
+        <w:pStyle w:val="ListParagraph"/>
+        <w:numPr>
+          <w:ilvl w:val="0"/>
+          <w:numId w:val="6"/>
         </w:numPr>
         <w:bidi w:val="0"/>
         <w:spacing w:before="0" w:beforeAutospacing="off" w:after="160" w:afterAutospacing="off" w:line="259" w:lineRule="auto"/>
@@ -689,17 +896,23 @@
         <w:jc w:val="left"/>
         <w:rPr/>
       </w:pPr>
-      <w:r>
-        <w:rPr/>
-        <w:t>On se perd dans le labyrinthe donc trouver un moyen pour qu’on se repère à l’intérieur</w:t>
-      </w:r>
-    </w:p>
-    <w:p>
-      <w:pPr>
-        <w:pStyle w:val="ListParagraph"/>
-        <w:numPr>
-          <w:ilvl w:val="0"/>
-          <w:numId w:val="5"/>
+      <w:bookmarkStart w:name="_Int_VAtyWqvc" w:id="2002083792"/>
+      <w:r>
+        <w:rPr/>
+        <w:t>Spooky</w:t>
+      </w:r>
+      <w:bookmarkEnd w:id="2002083792"/>
+      <w:r>
+        <w:rPr/>
+        <w:t xml:space="preserve"> pas très clair par rapport au reste</w:t>
+      </w:r>
+    </w:p>
+    <w:p>
+      <w:pPr>
+        <w:pStyle w:val="ListParagraph"/>
+        <w:numPr>
+          <w:ilvl w:val="0"/>
+          <w:numId w:val="6"/>
         </w:numPr>
         <w:bidi w:val="0"/>
         <w:spacing w:before="0" w:beforeAutospacing="off" w:after="160" w:afterAutospacing="off" w:line="259" w:lineRule="auto"/>
@@ -709,23 +922,23 @@
       </w:pPr>
       <w:r>
         <w:rPr/>
-        <w:t xml:space="preserve">Gemme pas facile </w:t>
-      </w:r>
-      <w:r>
-        <w:rPr/>
-        <w:t>à</w:t>
-      </w:r>
-      <w:r>
-        <w:rPr/>
-        <w:t xml:space="preserve"> trouver</w:t>
-      </w:r>
-    </w:p>
-    <w:p>
-      <w:pPr>
-        <w:pStyle w:val="ListParagraph"/>
-        <w:numPr>
-          <w:ilvl w:val="0"/>
-          <w:numId w:val="5"/>
+        <w:t xml:space="preserve">Essayer de rendre possible le jeu a </w:t>
+      </w:r>
+      <w:r>
+        <w:rPr/>
+        <w:t>la</w:t>
+      </w:r>
+      <w:r>
+        <w:rPr/>
+        <w:t xml:space="preserve"> manette</w:t>
+      </w:r>
+    </w:p>
+    <w:p>
+      <w:pPr>
+        <w:pStyle w:val="ListParagraph"/>
+        <w:numPr>
+          <w:ilvl w:val="0"/>
+          <w:numId w:val="6"/>
         </w:numPr>
         <w:bidi w:val="0"/>
         <w:spacing w:before="0" w:beforeAutospacing="off" w:after="160" w:afterAutospacing="off" w:line="259" w:lineRule="auto"/>
@@ -735,7 +948,129 @@
       </w:pPr>
       <w:r>
         <w:rPr/>
-        <w:t>Piège pas très visible</w:t>
+        <w:t xml:space="preserve">Rendre plus clair les pièges et à quoi </w:t>
+      </w:r>
+      <w:r>
+        <w:rPr/>
+        <w:t>ils serven</w:t>
+      </w:r>
+      <w:r>
+        <w:rPr/>
+        <w:t>t</w:t>
+      </w:r>
+    </w:p>
+    <w:p>
+      <w:pPr>
+        <w:pStyle w:val="ListParagraph"/>
+        <w:numPr>
+          <w:ilvl w:val="0"/>
+          <w:numId w:val="6"/>
+        </w:numPr>
+        <w:bidi w:val="0"/>
+        <w:spacing w:before="0" w:beforeAutospacing="off" w:after="160" w:afterAutospacing="off" w:line="259" w:lineRule="auto"/>
+        <w:ind w:right="0"/>
+        <w:jc w:val="left"/>
+        <w:rPr/>
+      </w:pPr>
+      <w:r>
+        <w:rPr/>
+        <w:t xml:space="preserve">Améliorer le feedback de </w:t>
+      </w:r>
+      <w:r>
+        <w:rPr/>
+        <w:t>dégât</w:t>
+      </w:r>
+    </w:p>
+    <w:p>
+      <w:pPr>
+        <w:pStyle w:val="ListParagraph"/>
+        <w:numPr>
+          <w:ilvl w:val="0"/>
+          <w:numId w:val="6"/>
+        </w:numPr>
+        <w:bidi w:val="0"/>
+        <w:spacing w:before="0" w:beforeAutospacing="off" w:after="160" w:afterAutospacing="off" w:line="259" w:lineRule="auto"/>
+        <w:ind w:right="0"/>
+        <w:jc w:val="left"/>
+        <w:rPr/>
+      </w:pPr>
+      <w:r>
+        <w:rPr/>
+        <w:t xml:space="preserve">Pour la </w:t>
+      </w:r>
+      <w:r>
+        <w:rPr/>
+        <w:t>quête</w:t>
+      </w:r>
+      <w:r>
+        <w:rPr/>
+        <w:t xml:space="preserve"> ne pas avoir juste </w:t>
+      </w:r>
+      <w:r>
+        <w:rPr/>
+        <w:t>accépter</w:t>
+      </w:r>
+    </w:p>
+    <w:p>
+      <w:pPr>
+        <w:pStyle w:val="ListParagraph"/>
+        <w:numPr>
+          <w:ilvl w:val="0"/>
+          <w:numId w:val="6"/>
+        </w:numPr>
+        <w:bidi w:val="0"/>
+        <w:spacing w:before="0" w:beforeAutospacing="off" w:after="160" w:afterAutospacing="off" w:line="259" w:lineRule="auto"/>
+        <w:ind w:right="0"/>
+        <w:jc w:val="left"/>
+        <w:rPr/>
+      </w:pPr>
+      <w:r>
+        <w:rPr/>
+        <w:t>Rendre le dialogue moins générique</w:t>
+      </w:r>
+    </w:p>
+    <w:p>
+      <w:pPr>
+        <w:pStyle w:val="ListParagraph"/>
+        <w:numPr>
+          <w:ilvl w:val="0"/>
+          <w:numId w:val="6"/>
+        </w:numPr>
+        <w:bidi w:val="0"/>
+        <w:spacing w:before="0" w:beforeAutospacing="off" w:after="160" w:afterAutospacing="off" w:line="259" w:lineRule="auto"/>
+        <w:ind w:right="0"/>
+        <w:jc w:val="left"/>
+        <w:rPr/>
+      </w:pPr>
+      <w:r>
+        <w:rPr/>
+        <w:t xml:space="preserve">Augmenter les </w:t>
+      </w:r>
+      <w:r>
+        <w:rPr/>
+        <w:t>dégâts</w:t>
+      </w:r>
+      <w:r>
+        <w:rPr/>
+        <w:t xml:space="preserve"> des pièges</w:t>
+      </w:r>
+    </w:p>
+    <w:p>
+      <w:pPr>
+        <w:pStyle w:val="ListParagraph"/>
+        <w:numPr>
+          <w:ilvl w:val="0"/>
+          <w:numId w:val="6"/>
+        </w:numPr>
+        <w:bidi w:val="0"/>
+        <w:spacing w:before="0" w:beforeAutospacing="off" w:after="160" w:afterAutospacing="off" w:line="259" w:lineRule="auto"/>
+        <w:ind w:right="0"/>
+        <w:jc w:val="left"/>
+        <w:rPr/>
+      </w:pPr>
+      <w:r>
+        <w:rPr/>
+        <w:t>Rendre plus clair les objectifs</w:t>
       </w:r>
     </w:p>
     <w:sectPr>
@@ -896,8 +1231,246 @@
 </w:hdr>
 </file>
 
+<file path=word/intelligence2.xml><?xml version="1.0" encoding="utf-8"?>
+<int2:intelligence xmlns:int2="http://schemas.microsoft.com/office/intelligence/2020/intelligence">
+  <int2:observations>
+    <int2:bookmark int2:bookmarkName="_Int_ggoAGQ4e" int2:invalidationBookmarkName="" int2:hashCode="BAfoG0xNyceSyo" int2:id="DrJO0HBh">
+      <int2:state int2:type="AugLoop_Text_Critique" int2:value="Rejected"/>
+    </int2:bookmark>
+    <int2:bookmark int2:bookmarkName="_Int_VAtyWqvc" int2:invalidationBookmarkName="" int2:hashCode="oV0SD9Dbn0D4QP" int2:id="H4EP2kBJ">
+      <int2:state int2:type="AugLoop_Text_Critique" int2:value="Rejected"/>
+    </int2:bookmark>
+  </int2:observations>
+  <int2:intelligenceSettings/>
+</int2:intelligence>
+</file>
+
 <file path=word/numbering.xml><?xml version="1.0" encoding="utf-8"?>
 <w:numbering xmlns:w="http://schemas.openxmlformats.org/wordprocessingml/2006/main">
+  <w:abstractNum xmlns:w="http://schemas.openxmlformats.org/wordprocessingml/2006/main" w:abstractNumId="7">
+    <w:nsid w:val="46994455"/>
+    <w:multiLevelType xmlns:w="http://schemas.openxmlformats.org/wordprocessingml/2006/main" w:val="hybridMultilevel"/>
+    <w:lvl xmlns:w="http://schemas.openxmlformats.org/wordprocessingml/2006/main" w:ilvl="0">
+      <w:start w:val="1"/>
+      <w:numFmt w:val="bullet"/>
+      <w:lvlText w:val=""/>
+      <w:lvlJc w:val="left"/>
+      <w:pPr>
+        <w:ind w:left="720" w:hanging="360"/>
+      </w:pPr>
+      <w:rPr>
+        <w:rFonts w:hint="default" w:ascii="Symbol" w:hAnsi="Symbol"/>
+      </w:rPr>
+    </w:lvl>
+    <w:lvl xmlns:w="http://schemas.openxmlformats.org/wordprocessingml/2006/main" w:ilvl="1">
+      <w:start w:val="1"/>
+      <w:numFmt w:val="bullet"/>
+      <w:lvlText w:val="o"/>
+      <w:lvlJc w:val="left"/>
+      <w:pPr>
+        <w:ind w:left="1440" w:hanging="360"/>
+      </w:pPr>
+      <w:rPr>
+        <w:rFonts w:hint="default" w:ascii="Courier New" w:hAnsi="Courier New"/>
+      </w:rPr>
+    </w:lvl>
+    <w:lvl xmlns:w="http://schemas.openxmlformats.org/wordprocessingml/2006/main" w:ilvl="2">
+      <w:start w:val="1"/>
+      <w:numFmt w:val="bullet"/>
+      <w:lvlText w:val=""/>
+      <w:lvlJc w:val="left"/>
+      <w:pPr>
+        <w:ind w:left="2160" w:hanging="360"/>
+      </w:pPr>
+      <w:rPr>
+        <w:rFonts w:hint="default" w:ascii="Wingdings" w:hAnsi="Wingdings"/>
+      </w:rPr>
+    </w:lvl>
+    <w:lvl xmlns:w="http://schemas.openxmlformats.org/wordprocessingml/2006/main" w:ilvl="3">
+      <w:start w:val="1"/>
+      <w:numFmt w:val="bullet"/>
+      <w:lvlText w:val=""/>
+      <w:lvlJc w:val="left"/>
+      <w:pPr>
+        <w:ind w:left="2880" w:hanging="360"/>
+      </w:pPr>
+      <w:rPr>
+        <w:rFonts w:hint="default" w:ascii="Symbol" w:hAnsi="Symbol"/>
+      </w:rPr>
+    </w:lvl>
+    <w:lvl xmlns:w="http://schemas.openxmlformats.org/wordprocessingml/2006/main" w:ilvl="4">
+      <w:start w:val="1"/>
+      <w:numFmt w:val="bullet"/>
+      <w:lvlText w:val="o"/>
+      <w:lvlJc w:val="left"/>
+      <w:pPr>
+        <w:ind w:left="3600" w:hanging="360"/>
+      </w:pPr>
+      <w:rPr>
+        <w:rFonts w:hint="default" w:ascii="Courier New" w:hAnsi="Courier New"/>
+      </w:rPr>
+    </w:lvl>
+    <w:lvl xmlns:w="http://schemas.openxmlformats.org/wordprocessingml/2006/main" w:ilvl="5">
+      <w:start w:val="1"/>
+      <w:numFmt w:val="bullet"/>
+      <w:lvlText w:val=""/>
+      <w:lvlJc w:val="left"/>
+      <w:pPr>
+        <w:ind w:left="4320" w:hanging="360"/>
+      </w:pPr>
+      <w:rPr>
+        <w:rFonts w:hint="default" w:ascii="Wingdings" w:hAnsi="Wingdings"/>
+      </w:rPr>
+    </w:lvl>
+    <w:lvl xmlns:w="http://schemas.openxmlformats.org/wordprocessingml/2006/main" w:ilvl="6">
+      <w:start w:val="1"/>
+      <w:numFmt w:val="bullet"/>
+      <w:lvlText w:val=""/>
+      <w:lvlJc w:val="left"/>
+      <w:pPr>
+        <w:ind w:left="5040" w:hanging="360"/>
+      </w:pPr>
+      <w:rPr>
+        <w:rFonts w:hint="default" w:ascii="Symbol" w:hAnsi="Symbol"/>
+      </w:rPr>
+    </w:lvl>
+    <w:lvl xmlns:w="http://schemas.openxmlformats.org/wordprocessingml/2006/main" w:ilvl="7">
+      <w:start w:val="1"/>
+      <w:numFmt w:val="bullet"/>
+      <w:lvlText w:val="o"/>
+      <w:lvlJc w:val="left"/>
+      <w:pPr>
+        <w:ind w:left="5760" w:hanging="360"/>
+      </w:pPr>
+      <w:rPr>
+        <w:rFonts w:hint="default" w:ascii="Courier New" w:hAnsi="Courier New"/>
+      </w:rPr>
+    </w:lvl>
+    <w:lvl xmlns:w="http://schemas.openxmlformats.org/wordprocessingml/2006/main" w:ilvl="8">
+      <w:start w:val="1"/>
+      <w:numFmt w:val="bullet"/>
+      <w:lvlText w:val=""/>
+      <w:lvlJc w:val="left"/>
+      <w:pPr>
+        <w:ind w:left="6480" w:hanging="360"/>
+      </w:pPr>
+      <w:rPr>
+        <w:rFonts w:hint="default" w:ascii="Wingdings" w:hAnsi="Wingdings"/>
+      </w:rPr>
+    </w:lvl>
+  </w:abstractNum>
+  <w:abstractNum xmlns:w="http://schemas.openxmlformats.org/wordprocessingml/2006/main" w:abstractNumId="6">
+    <w:nsid w:val="7f94e277"/>
+    <w:multiLevelType xmlns:w="http://schemas.openxmlformats.org/wordprocessingml/2006/main" w:val="hybridMultilevel"/>
+    <w:lvl xmlns:w="http://schemas.openxmlformats.org/wordprocessingml/2006/main" w:ilvl="0">
+      <w:start w:val="1"/>
+      <w:numFmt w:val="bullet"/>
+      <w:lvlText w:val=""/>
+      <w:lvlJc w:val="left"/>
+      <w:pPr>
+        <w:ind w:left="720" w:hanging="360"/>
+      </w:pPr>
+      <w:rPr>
+        <w:rFonts w:hint="default" w:ascii="Symbol" w:hAnsi="Symbol"/>
+      </w:rPr>
+    </w:lvl>
+    <w:lvl xmlns:w="http://schemas.openxmlformats.org/wordprocessingml/2006/main" w:ilvl="1">
+      <w:start w:val="1"/>
+      <w:numFmt w:val="bullet"/>
+      <w:lvlText w:val="o"/>
+      <w:lvlJc w:val="left"/>
+      <w:pPr>
+        <w:ind w:left="1440" w:hanging="360"/>
+      </w:pPr>
+      <w:rPr>
+        <w:rFonts w:hint="default" w:ascii="Courier New" w:hAnsi="Courier New"/>
+      </w:rPr>
+    </w:lvl>
+    <w:lvl xmlns:w="http://schemas.openxmlformats.org/wordprocessingml/2006/main" w:ilvl="2">
+      <w:start w:val="1"/>
+      <w:numFmt w:val="bullet"/>
+      <w:lvlText w:val=""/>
+      <w:lvlJc w:val="left"/>
+      <w:pPr>
+        <w:ind w:left="2160" w:hanging="360"/>
+      </w:pPr>
+      <w:rPr>
+        <w:rFonts w:hint="default" w:ascii="Wingdings" w:hAnsi="Wingdings"/>
+      </w:rPr>
+    </w:lvl>
+    <w:lvl xmlns:w="http://schemas.openxmlformats.org/wordprocessingml/2006/main" w:ilvl="3">
+      <w:start w:val="1"/>
+      <w:numFmt w:val="bullet"/>
+      <w:lvlText w:val=""/>
+      <w:lvlJc w:val="left"/>
+      <w:pPr>
+        <w:ind w:left="2880" w:hanging="360"/>
+      </w:pPr>
+      <w:rPr>
+        <w:rFonts w:hint="default" w:ascii="Symbol" w:hAnsi="Symbol"/>
+      </w:rPr>
+    </w:lvl>
+    <w:lvl xmlns:w="http://schemas.openxmlformats.org/wordprocessingml/2006/main" w:ilvl="4">
+      <w:start w:val="1"/>
+      <w:numFmt w:val="bullet"/>
+      <w:lvlText w:val="o"/>
+      <w:lvlJc w:val="left"/>
+      <w:pPr>
+        <w:ind w:left="3600" w:hanging="360"/>
+      </w:pPr>
+      <w:rPr>
+        <w:rFonts w:hint="default" w:ascii="Courier New" w:hAnsi="Courier New"/>
+      </w:rPr>
+    </w:lvl>
+    <w:lvl xmlns:w="http://schemas.openxmlformats.org/wordprocessingml/2006/main" w:ilvl="5">
+      <w:start w:val="1"/>
+      <w:numFmt w:val="bullet"/>
+      <w:lvlText w:val=""/>
+      <w:lvlJc w:val="left"/>
+      <w:pPr>
+        <w:ind w:left="4320" w:hanging="360"/>
+      </w:pPr>
+      <w:rPr>
+        <w:rFonts w:hint="default" w:ascii="Wingdings" w:hAnsi="Wingdings"/>
+      </w:rPr>
+    </w:lvl>
+    <w:lvl xmlns:w="http://schemas.openxmlformats.org/wordprocessingml/2006/main" w:ilvl="6">
+      <w:start w:val="1"/>
+      <w:numFmt w:val="bullet"/>
+      <w:lvlText w:val=""/>
+      <w:lvlJc w:val="left"/>
+      <w:pPr>
+        <w:ind w:left="5040" w:hanging="360"/>
+      </w:pPr>
+      <w:rPr>
+        <w:rFonts w:hint="default" w:ascii="Symbol" w:hAnsi="Symbol"/>
+      </w:rPr>
+    </w:lvl>
+    <w:lvl xmlns:w="http://schemas.openxmlformats.org/wordprocessingml/2006/main" w:ilvl="7">
+      <w:start w:val="1"/>
+      <w:numFmt w:val="bullet"/>
+      <w:lvlText w:val="o"/>
+      <w:lvlJc w:val="left"/>
+      <w:pPr>
+        <w:ind w:left="5760" w:hanging="360"/>
+      </w:pPr>
+      <w:rPr>
+        <w:rFonts w:hint="default" w:ascii="Courier New" w:hAnsi="Courier New"/>
+      </w:rPr>
+    </w:lvl>
+    <w:lvl xmlns:w="http://schemas.openxmlformats.org/wordprocessingml/2006/main" w:ilvl="8">
+      <w:start w:val="1"/>
+      <w:numFmt w:val="bullet"/>
+      <w:lvlText w:val=""/>
+      <w:lvlJc w:val="left"/>
+      <w:pPr>
+        <w:ind w:left="6480" w:hanging="360"/>
+      </w:pPr>
+      <w:rPr>
+        <w:rFonts w:hint="default" w:ascii="Wingdings" w:hAnsi="Wingdings"/>
+      </w:rPr>
+    </w:lvl>
+  </w:abstractNum>
   <w:abstractNum xmlns:w="http://schemas.openxmlformats.org/wordprocessingml/2006/main" w:abstractNumId="5">
     <w:nsid w:val="6c7146eb"/>
     <w:multiLevelType xmlns:w="http://schemas.openxmlformats.org/wordprocessingml/2006/main" w:val="hybridMultilevel"/>
@@ -1458,6 +2031,12 @@
       </w:rPr>
     </w:lvl>
   </w:abstractNum>
+  <w:num w:numId="7">
+    <w:abstractNumId w:val="7"/>
+  </w:num>
+  <w:num w:numId="6">
+    <w:abstractNumId w:val="6"/>
+  </w:num>
   <w:num w:numId="5">
     <w:abstractNumId w:val="5"/>
   </w:num>

</xml_diff>